<commit_message>
termine solo falta ortografia terminas rodri
</commit_message>
<xml_diff>
--- a/codigos por copiar.docx
+++ b/codigos por copiar.docx
@@ -8,6 +8,7 @@
           <w:lang w:val="en-US"/>
         </w:rPr>
       </w:pPr>
+      <w:bookmarkStart w:id="0" w:name="_GoBack"/>
       <w:r>
         <w:rPr>
           <w:lang w:val="en-US"/>
@@ -653,6 +654,7 @@
         <w:t>&gt;</w:t>
       </w:r>
     </w:p>
+    <w:bookmarkEnd w:id="0"/>
     <w:p/>
     <w:p>
       <w:pPr>
@@ -724,13 +726,18 @@
         </w:rPr>
         <w:t>&gt;&lt;p&gt;&lt;h2&gt;     &lt;a HREF="../</w:t>
       </w:r>
-      <w:bookmarkStart w:id="0" w:name="_GoBack"/>
-      <w:bookmarkEnd w:id="0"/>
-      <w:r>
-        <w:rPr>
-          <w:lang w:val="en-US"/>
-        </w:rPr>
-        <w:t xml:space="preserve">Mederipedia.html"&gt;  </w:t>
+      <w:r>
+        <w:rPr>
+          <w:lang w:val="en-US"/>
+        </w:rPr>
+        <w:t>Mederipedia.html"</w:t>
+      </w:r>
+      <w:proofErr w:type="gramStart"/>
+      <w:r>
+        <w:rPr>
+          <w:lang w:val="en-US"/>
+        </w:rPr>
+        <w:t xml:space="preserve">&gt;  </w:t>
       </w:r>
       <w:proofErr w:type="spellStart"/>
       <w:r>
@@ -740,6 +747,7 @@
         <w:t>Mederipedia</w:t>
       </w:r>
       <w:proofErr w:type="spellEnd"/>
+      <w:proofErr w:type="gramEnd"/>
       <w:r>
         <w:rPr>
           <w:lang w:val="en-US"/>
@@ -787,7 +795,33 @@
         <w:rPr>
           <w:lang w:val="en-US"/>
         </w:rPr>
-        <w:t>&gt;&lt;p&gt;&lt;h2&gt;     &lt;a HREF="los claxons.html"&gt;  Los Claxons&lt;/a&gt;        &lt;/p&gt;&lt;/h2&gt;&lt;/</w:t>
+        <w:t xml:space="preserve">&gt;&lt;p&gt;&lt;h2&gt;     &lt;a </w:t>
+      </w:r>
+      <w:r>
+        <w:rPr>
+          <w:lang w:val="en-US"/>
+        </w:rPr>
+        <w:t>HREF="</w:t>
+      </w:r>
+      <w:proofErr w:type="spellStart"/>
+      <w:r>
+        <w:rPr>
+          <w:lang w:val="en-US"/>
+        </w:rPr>
+        <w:t>artista</w:t>
+      </w:r>
+      <w:proofErr w:type="spellEnd"/>
+      <w:r>
+        <w:rPr>
+          <w:lang w:val="en-US"/>
+        </w:rPr>
+        <w:t xml:space="preserve"> demo</w:t>
+      </w:r>
+      <w:r>
+        <w:rPr>
+          <w:lang w:val="en-US"/>
+        </w:rPr>
+        <w:t>.html"&gt;  Los Claxons&lt;/a&gt;        &lt;/p&gt;&lt;/h2&gt;&lt;/</w:t>
       </w:r>
       <w:proofErr w:type="spellStart"/>
       <w:r>

</xml_diff>